<commit_message>
Updated documentation slightly for inlined parameter definitions.
</commit_message>
<xml_diff>
--- a/Documentation/Design.docx
+++ b/Documentation/Design.docx
@@ -352,7 +352,10 @@
         <w:ind w:left="360"/>
       </w:pPr>
       <w:r>
-        <w:t>Parameter management</w:t>
+        <w:t xml:space="preserve">Parameter </w:t>
+      </w:r>
+      <w:r>
+        <w:t>definition</w:t>
       </w:r>
     </w:p>
     <w:p>
@@ -372,16 +375,15 @@
         <w:t xml:space="preserve">Parameters defining both the baseline scenario and optional counterfactual scenario are unpacked.  Default values are set for unspecified parameters.  </w:t>
       </w:r>
       <w:r>
-        <w:t xml:space="preserve">Scenario-independent parameters are loaded </w:t>
-      </w:r>
-      <w:r>
-        <w:t>and</w:t>
-      </w:r>
-      <w:r>
-        <w:t xml:space="preserve"> derived</w:t>
-      </w:r>
-      <w:r>
-        <w:t>.</w:t>
+        <w:t>Scenario-independent parameters</w:t>
+      </w:r>
+      <w:bookmarkStart w:id="0" w:name="_GoBack"/>
+      <w:bookmarkEnd w:id="0"/>
+      <w:r>
+        <w:t xml:space="preserve"> are </w:t>
+      </w:r>
+      <w:r>
+        <w:t>defined or derived.</w:t>
       </w:r>
     </w:p>
     <w:p>
@@ -1945,46 +1947,41 @@
         <w:t xml:space="preserve">flows </w:t>
       </w:r>
       <w:r>
-        <w:t>are represented</w:t>
-      </w:r>
-      <w:bookmarkStart w:id="0" w:name="_GoBack"/>
-      <w:bookmarkEnd w:id="0"/>
+        <w:t xml:space="preserve">are represented </w:t>
+      </w:r>
+      <w:r>
+        <w:t>as explicit distributional changes</w:t>
+      </w:r>
+      <w:r>
+        <w:t xml:space="preserve">.  </w:t>
+      </w:r>
+      <w:r>
+        <w:t xml:space="preserve">For steady states, </w:t>
+      </w:r>
+      <w:r>
+        <w:t>forward propagation continues</w:t>
+      </w:r>
+      <w:r>
+        <w:t xml:space="preserve"> until the normalized distribution over ages satisfies a</w:t>
+      </w:r>
+      <w:r>
+        <w:t xml:space="preserve">n invariance </w:t>
+      </w:r>
+      <w:r>
+        <w:t xml:space="preserve">criterion.  For transition paths, </w:t>
+      </w:r>
+      <w:r>
+        <w:t xml:space="preserve">forward propagation is performed </w:t>
+      </w:r>
+      <w:r>
+        <w:t>across the years</w:t>
+      </w:r>
+      <w:r>
+        <w:t xml:space="preserve"> of the modeling period.</w:t>
+      </w:r>
       <w:r>
         <w:t xml:space="preserve"> </w:t>
       </w:r>
-      <w:r>
-        <w:t>as explicit distributional changes</w:t>
-      </w:r>
-      <w:r>
-        <w:t xml:space="preserve">.  </w:t>
-      </w:r>
-      <w:r>
-        <w:t xml:space="preserve">For steady states, </w:t>
-      </w:r>
-      <w:r>
-        <w:t>forward propagation continues</w:t>
-      </w:r>
-      <w:r>
-        <w:t xml:space="preserve"> until the normalized distribution over ages satisfies a</w:t>
-      </w:r>
-      <w:r>
-        <w:t xml:space="preserve">n invariance </w:t>
-      </w:r>
-      <w:r>
-        <w:t xml:space="preserve">criterion.  For transition paths, </w:t>
-      </w:r>
-      <w:r>
-        <w:t xml:space="preserve">forward propagation is performed </w:t>
-      </w:r>
-      <w:r>
-        <w:t>across the years</w:t>
-      </w:r>
-      <w:r>
-        <w:t xml:space="preserve"> of the modeling period.</w:t>
-      </w:r>
-      <w:r>
-        <w:t xml:space="preserve"> </w:t>
-      </w:r>
     </w:p>
     <w:p>
       <w:pPr>
@@ -1999,10 +1996,7 @@
         <w:pStyle w:val="Heading2"/>
       </w:pPr>
       <w:r>
-        <w:t>Aggregate</w:t>
-      </w:r>
-      <w:r>
-        <w:t xml:space="preserve"> generation</w:t>
+        <w:t>Aggregate generation</w:t>
       </w:r>
     </w:p>
     <w:p>
@@ -2099,7 +2093,13 @@
       <w:rPr>
         <w:color w:val="7F7F7F" w:themeColor="text1" w:themeTint="80"/>
       </w:rPr>
-      <w:t>03</w:t>
+      <w:t>0</w:t>
+    </w:r>
+    <w:r>
+      <w:rPr>
+        <w:color w:val="7F7F7F" w:themeColor="text1" w:themeTint="80"/>
+      </w:rPr>
+      <w:t>4</w:t>
     </w:r>
     <w:r>
       <w:rPr>

</xml_diff>